<commit_message>
Removed one of the configuration hunt items. Updated setup script.
</commit_message>
<xml_diff>
--- a/Labs/lab 5 Graphing M365.docx
+++ b/Labs/lab 5 Graphing M365.docx
@@ -162,20 +162,6 @@
       </w:pPr>
       <w:r>
         <w:t>Configuration</w:t>
-      </w:r>
-    </w:p>
-    <w:p>
-      <w:pPr>
-        <w:pStyle w:val="ListParagraph"/>
-        <w:numPr>
-          <w:ilvl w:val="0"/>
-          <w:numId w:val="26"/>
-        </w:numPr>
-        <w:spacing w:after="160" w:line="259" w:lineRule="auto"/>
-        <w:contextualSpacing/>
-      </w:pPr>
-      <w:r>
-        <w:t>Identify one user who does not meet general security requirements.</w:t>
       </w:r>
     </w:p>
     <w:p>
@@ -5869,6 +5855,7 @@
   <w:style w:type="character" w:default="1" w:styleId="DefaultParagraphFont">
     <w:name w:val="Default Paragraph Font"/>
     <w:uiPriority w:val="1"/>
+    <w:semiHidden/>
     <w:unhideWhenUsed/>
   </w:style>
   <w:style w:type="table" w:default="1" w:styleId="TableNormal">

</xml_diff>